<commit_message>
Rettelser til IBD og Signal beskrivelser
</commit_message>
<xml_diff>
--- a/Documents/Diagrams/Signal beskrivelser til AU2 og Rolling Road.docx
+++ b/Documents/Diagrams/Signal beskrivelser til AU2 og Rolling Road.docx
@@ -4,6 +4,7 @@
   <w:body>
     <w:p>
       <w:pPr>
+        <w:pStyle w:val="Overskrift2"/>
         <w:rPr>
           <w:lang w:val="en-US"/>
         </w:rPr>
@@ -17,6 +18,7 @@
     </w:p>
     <w:p>
       <w:pPr>
+        <w:pStyle w:val="Overskrift3"/>
         <w:rPr>
           <w:lang w:val="en-US"/>
         </w:rPr>
@@ -64,15 +66,24 @@
     </w:p>
     <w:p>
       <w:pPr>
-        <w:rPr>
-          <w:lang w:val="en-US"/>
-        </w:rPr>
-      </w:pPr>
-      <w:r>
-        <w:rPr>
-          <w:lang w:val="en-US"/>
-        </w:rPr>
-        <w:t xml:space="preserve">:power </w:t>
+        <w:pStyle w:val="Overskrift4"/>
+        <w:rPr>
+          <w:lang w:val="en-US"/>
+        </w:rPr>
+      </w:pPr>
+      <w:proofErr w:type="gramStart"/>
+      <w:r>
+        <w:rPr>
+          <w:lang w:val="en-US"/>
+        </w:rPr>
+        <w:t>:power</w:t>
+      </w:r>
+      <w:proofErr w:type="gramEnd"/>
+      <w:r>
+        <w:rPr>
+          <w:lang w:val="en-US"/>
+        </w:rPr>
+        <w:t xml:space="preserve"> </w:t>
       </w:r>
     </w:p>
     <w:p>
@@ -133,13 +144,7 @@
     </w:p>
     <w:p>
       <w:pPr>
-        <w:rPr>
-          <w:lang w:val="en-US"/>
-        </w:rPr>
-      </w:pPr>
-    </w:p>
-    <w:p>
-      <w:pPr>
+        <w:pStyle w:val="Overskrift4"/>
         <w:rPr>
           <w:lang w:val="en-US"/>
         </w:rPr>
@@ -184,18 +189,24 @@
         <w:rPr>
           <w:lang w:val="en-US"/>
         </w:rPr>
-        <w:t>An analog signal in the interval 0-5V, which represents the voltage from the power received from the external power source.</w:t>
-      </w:r>
-    </w:p>
-    <w:p>
-      <w:pPr>
-        <w:rPr>
-          <w:lang w:val="en-US"/>
-        </w:rPr>
-      </w:pPr>
-    </w:p>
-    <w:p>
-      <w:pPr>
+        <w:t xml:space="preserve">An analog signal in the interval 0-5V, which represents the voltage </w:t>
+      </w:r>
+      <w:r>
+        <w:rPr>
+          <w:lang w:val="en-US"/>
+        </w:rPr>
+        <w:t>of</w:t>
+      </w:r>
+      <w:r>
+        <w:rPr>
+          <w:lang w:val="en-US"/>
+        </w:rPr>
+        <w:t xml:space="preserve"> the power received from the external power source.</w:t>
+      </w:r>
+    </w:p>
+    <w:p>
+      <w:pPr>
+        <w:pStyle w:val="Overskrift4"/>
         <w:rPr>
           <w:lang w:val="en-US"/>
         </w:rPr>
@@ -207,11 +218,951 @@
         </w:rPr>
         <w:t>Power_I</w:t>
       </w:r>
+      <w:proofErr w:type="gramStart"/>
+      <w:r>
+        <w:rPr>
+          <w:lang w:val="en-US"/>
+        </w:rPr>
+        <w:t>:Voltage</w:t>
+      </w:r>
       <w:proofErr w:type="spellEnd"/>
-    </w:p>
-    <w:p>
+      <w:proofErr w:type="gramEnd"/>
+    </w:p>
+    <w:p>
+      <w:pPr>
+        <w:rPr>
+          <w:lang w:val="en-US"/>
+        </w:rPr>
+      </w:pPr>
+      <w:r>
+        <w:rPr>
+          <w:lang w:val="en-US"/>
+        </w:rPr>
+        <w:t>Direction: [Power sensor] -&gt; [Control unit]</w:t>
+      </w:r>
+    </w:p>
+    <w:p>
+      <w:pPr>
+        <w:rPr>
+          <w:lang w:val="en-US"/>
+        </w:rPr>
+      </w:pPr>
+      <w:r>
+        <w:rPr>
+          <w:lang w:val="en-US"/>
+        </w:rPr>
+        <w:t xml:space="preserve">An </w:t>
+      </w:r>
+      <w:r>
+        <w:rPr>
+          <w:lang w:val="en-US"/>
+        </w:rPr>
+        <w:t>$XXX</w:t>
+      </w:r>
+      <w:r>
+        <w:rPr>
+          <w:lang w:val="en-US"/>
+        </w:rPr>
+        <w:t xml:space="preserve"> signal in the interval 0-</w:t>
+      </w:r>
+      <w:r>
+        <w:rPr>
+          <w:lang w:val="en-US"/>
+        </w:rPr>
+        <w:t>5V, which represents the current</w:t>
+      </w:r>
+      <w:r>
+        <w:rPr>
+          <w:lang w:val="en-US"/>
+        </w:rPr>
+        <w:t xml:space="preserve"> </w:t>
+      </w:r>
+      <w:r>
+        <w:rPr>
+          <w:lang w:val="en-US"/>
+        </w:rPr>
+        <w:t>of</w:t>
+      </w:r>
+      <w:r>
+        <w:rPr>
+          <w:lang w:val="en-US"/>
+        </w:rPr>
+        <w:t xml:space="preserve"> the power received from the external power source.</w:t>
+      </w:r>
+    </w:p>
+    <w:p>
+      <w:pPr>
+        <w:rPr>
+          <w:lang w:val="en-US"/>
+        </w:rPr>
+      </w:pPr>
+    </w:p>
+    <w:p>
+      <w:pPr>
+        <w:pStyle w:val="Overskrift3"/>
+        <w:rPr>
+          <w:lang w:val="en-US"/>
+        </w:rPr>
+      </w:pPr>
+      <w:proofErr w:type="gramStart"/>
+      <w:r>
+        <w:rPr>
+          <w:lang w:val="en-US"/>
+        </w:rPr>
+        <w:t>Block ”</w:t>
+      </w:r>
+      <w:proofErr w:type="gramEnd"/>
+      <w:r>
+        <w:rPr>
+          <w:lang w:val="en-US"/>
+        </w:rPr>
+        <w:t>:</w:t>
+      </w:r>
+      <w:r>
+        <w:rPr>
+          <w:lang w:val="en-US"/>
+        </w:rPr>
+        <w:t>Wheel</w:t>
+      </w:r>
+      <w:r>
+        <w:rPr>
+          <w:lang w:val="en-US"/>
+        </w:rPr>
+        <w:t>”</w:t>
+      </w:r>
+    </w:p>
+    <w:p>
+      <w:pPr>
+        <w:pStyle w:val="Overskrift4"/>
+        <w:rPr>
+          <w:lang w:val="en-US"/>
+        </w:rPr>
+      </w:pPr>
+      <w:proofErr w:type="gramStart"/>
+      <w:r>
+        <w:rPr>
+          <w:lang w:val="en-US"/>
+        </w:rPr>
+        <w:t>:Torque</w:t>
+      </w:r>
+      <w:proofErr w:type="gramEnd"/>
+    </w:p>
+    <w:p>
+      <w:pPr>
+        <w:rPr>
+          <w:lang w:val="en-US"/>
+        </w:rPr>
+      </w:pPr>
+      <w:r>
+        <w:rPr>
+          <w:lang w:val="en-US"/>
+        </w:rPr>
+        <w:t>Direction: [</w:t>
+      </w:r>
+      <w:r>
+        <w:rPr>
+          <w:lang w:val="en-US"/>
+        </w:rPr>
+        <w:t>external car wheel</w:t>
+      </w:r>
+      <w:r>
+        <w:rPr>
+          <w:lang w:val="en-US"/>
+        </w:rPr>
+        <w:t>] -&gt; [</w:t>
+      </w:r>
+      <w:r>
+        <w:rPr>
+          <w:lang w:val="en-US"/>
+        </w:rPr>
+        <w:t>Wheel</w:t>
+      </w:r>
+      <w:r>
+        <w:rPr>
+          <w:lang w:val="en-US"/>
+        </w:rPr>
+        <w:t>]</w:t>
+      </w:r>
+    </w:p>
+    <w:p>
+      <w:pPr>
+        <w:rPr>
+          <w:lang w:val="en-US"/>
+        </w:rPr>
+      </w:pPr>
+      <w:r>
+        <w:rPr>
+          <w:lang w:val="en-US"/>
+        </w:rPr>
+        <w:t>Torque from car wheel.</w:t>
+      </w:r>
+    </w:p>
+    <w:p>
+      <w:pPr>
+        <w:pStyle w:val="Overskrift4"/>
+        <w:rPr>
+          <w:lang w:val="en-US"/>
+        </w:rPr>
+      </w:pPr>
+      <w:proofErr w:type="gramStart"/>
+      <w:r>
+        <w:rPr>
+          <w:lang w:val="en-US"/>
+        </w:rPr>
+        <w:t>:Torque</w:t>
+      </w:r>
+      <w:proofErr w:type="gramEnd"/>
+    </w:p>
+    <w:p>
+      <w:pPr>
+        <w:rPr>
+          <w:lang w:val="en-US"/>
+        </w:rPr>
+      </w:pPr>
+      <w:r>
+        <w:rPr>
+          <w:lang w:val="en-US"/>
+        </w:rPr>
+        <w:t>Direction: [</w:t>
+      </w:r>
+      <w:r>
+        <w:rPr>
+          <w:lang w:val="en-US"/>
+        </w:rPr>
+        <w:t>Wheel</w:t>
+      </w:r>
+      <w:r>
+        <w:rPr>
+          <w:lang w:val="en-US"/>
+        </w:rPr>
+        <w:t>] -&gt; [</w:t>
+      </w:r>
+      <w:r>
+        <w:rPr>
+          <w:lang w:val="en-US"/>
+        </w:rPr>
+        <w:t>Torque sensor</w:t>
+      </w:r>
+      <w:r>
+        <w:rPr>
+          <w:lang w:val="en-US"/>
+        </w:rPr>
+        <w:t>]</w:t>
+      </w:r>
+    </w:p>
+    <w:p>
+      <w:pPr>
+        <w:rPr>
+          <w:lang w:val="en-US"/>
+        </w:rPr>
+      </w:pPr>
+      <w:r>
+        <w:rPr>
+          <w:lang w:val="en-US"/>
+        </w:rPr>
+        <w:t>The Torque of Wheel goes into the Torque sensor.</w:t>
+      </w:r>
+    </w:p>
+    <w:p>
+      <w:pPr>
+        <w:rPr>
+          <w:lang w:val="en-US"/>
+        </w:rPr>
+      </w:pPr>
+    </w:p>
+    <w:p>
+      <w:pPr>
+        <w:rPr>
+          <w:lang w:val="en-US"/>
+        </w:rPr>
+      </w:pPr>
+    </w:p>
+    <w:p>
+      <w:pPr>
+        <w:pStyle w:val="Overskrift3"/>
+        <w:rPr>
+          <w:lang w:val="en-US"/>
+        </w:rPr>
+      </w:pPr>
+      <w:proofErr w:type="gramStart"/>
+      <w:r>
+        <w:rPr>
+          <w:lang w:val="en-US"/>
+        </w:rPr>
+        <w:t>Block ”</w:t>
+      </w:r>
+      <w:proofErr w:type="gramEnd"/>
+      <w:r>
+        <w:rPr>
+          <w:lang w:val="en-US"/>
+        </w:rPr>
+        <w:t>:</w:t>
+      </w:r>
+      <w:r>
+        <w:rPr>
+          <w:lang w:val="en-US"/>
+        </w:rPr>
+        <w:t>Torque</w:t>
+      </w:r>
+      <w:r>
+        <w:rPr>
+          <w:lang w:val="en-US"/>
+        </w:rPr>
+        <w:t xml:space="preserve"> sensor”</w:t>
+      </w:r>
+    </w:p>
+    <w:p>
+      <w:pPr>
+        <w:pStyle w:val="Overskrift4"/>
+        <w:rPr>
+          <w:lang w:val="en-US"/>
+        </w:rPr>
+      </w:pPr>
+      <w:proofErr w:type="spellStart"/>
+      <w:r>
+        <w:rPr>
+          <w:lang w:val="en-US"/>
+        </w:rPr>
+        <w:t>Velocity</w:t>
+      </w:r>
+      <w:proofErr w:type="gramStart"/>
+      <w:r>
+        <w:rPr>
+          <w:lang w:val="en-US"/>
+        </w:rPr>
+        <w:t>:Voltage</w:t>
+      </w:r>
+      <w:proofErr w:type="spellEnd"/>
+      <w:proofErr w:type="gramEnd"/>
+    </w:p>
+    <w:p>
+      <w:pPr>
+        <w:rPr>
+          <w:lang w:val="en-US"/>
+        </w:rPr>
+      </w:pPr>
+      <w:r>
+        <w:rPr>
+          <w:lang w:val="en-US"/>
+        </w:rPr>
+        <w:t>Direction: [</w:t>
+      </w:r>
+      <w:r>
+        <w:rPr>
+          <w:lang w:val="en-US"/>
+        </w:rPr>
+        <w:t>Torque</w:t>
+      </w:r>
+      <w:r>
+        <w:rPr>
+          <w:lang w:val="en-US"/>
+        </w:rPr>
+        <w:t xml:space="preserve"> sensor] -&gt; [Control unit]</w:t>
+      </w:r>
+    </w:p>
+    <w:p>
+      <w:pPr>
+        <w:rPr>
+          <w:lang w:val="en-US"/>
+        </w:rPr>
+      </w:pPr>
+      <w:r>
+        <w:rPr>
+          <w:lang w:val="en-US"/>
+        </w:rPr>
+        <w:t>An analog signal in the interval 0-5V, which represents the</w:t>
+      </w:r>
+      <w:r>
+        <w:rPr>
+          <w:lang w:val="en-US"/>
+        </w:rPr>
+        <w:t xml:space="preserve"> rotational</w:t>
+      </w:r>
+      <w:r>
+        <w:rPr>
+          <w:lang w:val="en-US"/>
+        </w:rPr>
+        <w:t xml:space="preserve"> </w:t>
+      </w:r>
+      <w:r>
+        <w:rPr>
+          <w:lang w:val="en-US"/>
+        </w:rPr>
+        <w:t>velocity</w:t>
+      </w:r>
+      <w:r>
+        <w:rPr>
+          <w:lang w:val="en-US"/>
+        </w:rPr>
+        <w:t xml:space="preserve"> </w:t>
+      </w:r>
+      <w:r>
+        <w:rPr>
+          <w:lang w:val="en-US"/>
+        </w:rPr>
+        <w:t xml:space="preserve">of the </w:t>
+      </w:r>
+      <w:r>
+        <w:rPr>
+          <w:lang w:val="en-US"/>
+        </w:rPr>
+        <w:t>Wheel</w:t>
+      </w:r>
+      <w:r>
+        <w:rPr>
+          <w:lang w:val="en-US"/>
+        </w:rPr>
+        <w:t>.</w:t>
+      </w:r>
       <w:bookmarkStart w:id="0" w:name="_GoBack"/>
       <w:bookmarkEnd w:id="0"/>
+    </w:p>
+    <w:p>
+      <w:pPr>
+        <w:pStyle w:val="Overskrift4"/>
+        <w:rPr>
+          <w:lang w:val="en-US"/>
+        </w:rPr>
+      </w:pPr>
+      <w:proofErr w:type="spellStart"/>
+      <w:r>
+        <w:rPr>
+          <w:lang w:val="en-US"/>
+        </w:rPr>
+        <w:t>Torque</w:t>
+      </w:r>
+      <w:proofErr w:type="gramStart"/>
+      <w:r>
+        <w:rPr>
+          <w:lang w:val="en-US"/>
+        </w:rPr>
+        <w:t>:Voltage</w:t>
+      </w:r>
+      <w:proofErr w:type="spellEnd"/>
+      <w:proofErr w:type="gramEnd"/>
+    </w:p>
+    <w:p>
+      <w:pPr>
+        <w:rPr>
+          <w:lang w:val="en-US"/>
+        </w:rPr>
+      </w:pPr>
+      <w:r>
+        <w:rPr>
+          <w:lang w:val="en-US"/>
+        </w:rPr>
+        <w:t>Direction: [Torque</w:t>
+      </w:r>
+      <w:r>
+        <w:rPr>
+          <w:lang w:val="en-US"/>
+        </w:rPr>
+        <w:t xml:space="preserve"> sensor] -&gt; [Control unit]</w:t>
+      </w:r>
+    </w:p>
+    <w:p>
+      <w:pPr>
+        <w:rPr>
+          <w:lang w:val="en-US"/>
+        </w:rPr>
+      </w:pPr>
+      <w:r>
+        <w:rPr>
+          <w:lang w:val="en-US"/>
+        </w:rPr>
+        <w:t xml:space="preserve">An </w:t>
+      </w:r>
+      <w:r>
+        <w:rPr>
+          <w:lang w:val="en-US"/>
+        </w:rPr>
+        <w:t>analog</w:t>
+      </w:r>
+      <w:r>
+        <w:rPr>
+          <w:lang w:val="en-US"/>
+        </w:rPr>
+        <w:t xml:space="preserve"> signal in the interval 0-5V, which represents the </w:t>
+      </w:r>
+      <w:r>
+        <w:rPr>
+          <w:lang w:val="en-US"/>
+        </w:rPr>
+        <w:t>torque</w:t>
+      </w:r>
+      <w:r>
+        <w:rPr>
+          <w:lang w:val="en-US"/>
+        </w:rPr>
+        <w:t xml:space="preserve"> </w:t>
+      </w:r>
+      <w:r>
+        <w:rPr>
+          <w:lang w:val="en-US"/>
+        </w:rPr>
+        <w:t>from the car through the Wheel</w:t>
+      </w:r>
+      <w:r>
+        <w:rPr>
+          <w:lang w:val="en-US"/>
+        </w:rPr>
+        <w:t>.</w:t>
+      </w:r>
+    </w:p>
+    <w:p>
+      <w:pPr>
+        <w:rPr>
+          <w:lang w:val="en-US"/>
+        </w:rPr>
+      </w:pPr>
+    </w:p>
+    <w:p>
+      <w:pPr>
+        <w:pStyle w:val="Overskrift3"/>
+        <w:rPr>
+          <w:lang w:val="en-US"/>
+        </w:rPr>
+      </w:pPr>
+      <w:proofErr w:type="gramStart"/>
+      <w:r>
+        <w:rPr>
+          <w:lang w:val="en-US"/>
+        </w:rPr>
+        <w:lastRenderedPageBreak/>
+        <w:t>Block ”</w:t>
+      </w:r>
+      <w:proofErr w:type="gramEnd"/>
+      <w:r>
+        <w:rPr>
+          <w:lang w:val="en-US"/>
+        </w:rPr>
+        <w:t>:</w:t>
+      </w:r>
+      <w:r>
+        <w:rPr>
+          <w:lang w:val="en-US"/>
+        </w:rPr>
+        <w:t>Load system</w:t>
+      </w:r>
+      <w:r>
+        <w:rPr>
+          <w:lang w:val="en-US"/>
+        </w:rPr>
+        <w:t>”</w:t>
+      </w:r>
+    </w:p>
+    <w:p>
+      <w:pPr>
+        <w:pStyle w:val="Overskrift4"/>
+        <w:rPr>
+          <w:lang w:val="en-US"/>
+        </w:rPr>
+      </w:pPr>
+      <w:proofErr w:type="gramStart"/>
+      <w:r>
+        <w:rPr>
+          <w:lang w:val="en-US"/>
+        </w:rPr>
+        <w:t>:</w:t>
+      </w:r>
+      <w:r>
+        <w:rPr>
+          <w:lang w:val="en-US"/>
+        </w:rPr>
+        <w:t>Torque</w:t>
+      </w:r>
+      <w:proofErr w:type="gramEnd"/>
+    </w:p>
+    <w:p>
+      <w:pPr>
+        <w:rPr>
+          <w:lang w:val="en-US"/>
+        </w:rPr>
+      </w:pPr>
+      <w:r>
+        <w:rPr>
+          <w:lang w:val="en-US"/>
+        </w:rPr>
+        <w:t>Direction: [</w:t>
+      </w:r>
+      <w:r>
+        <w:rPr>
+          <w:lang w:val="en-US"/>
+        </w:rPr>
+        <w:t>Wheel</w:t>
+      </w:r>
+      <w:r>
+        <w:rPr>
+          <w:lang w:val="en-US"/>
+        </w:rPr>
+        <w:t>] -&gt; [</w:t>
+      </w:r>
+      <w:r>
+        <w:rPr>
+          <w:lang w:val="en-US"/>
+        </w:rPr>
+        <w:t>Load system</w:t>
+      </w:r>
+      <w:r>
+        <w:rPr>
+          <w:lang w:val="en-US"/>
+        </w:rPr>
+        <w:t>]</w:t>
+      </w:r>
+    </w:p>
+    <w:p>
+      <w:pPr>
+        <w:rPr>
+          <w:lang w:val="en-US"/>
+        </w:rPr>
+      </w:pPr>
+      <w:r>
+        <w:rPr>
+          <w:lang w:val="en-US"/>
+        </w:rPr>
+        <w:t xml:space="preserve">The Torque of Wheel goes into the </w:t>
+      </w:r>
+      <w:r>
+        <w:rPr>
+          <w:lang w:val="en-US"/>
+        </w:rPr>
+        <w:t>Load system</w:t>
+      </w:r>
+      <w:r>
+        <w:rPr>
+          <w:lang w:val="en-US"/>
+        </w:rPr>
+        <w:t>.</w:t>
+      </w:r>
+    </w:p>
+    <w:p>
+      <w:pPr>
+        <w:pStyle w:val="Overskrift4"/>
+        <w:rPr>
+          <w:lang w:val="en-US"/>
+        </w:rPr>
+      </w:pPr>
+      <w:proofErr w:type="gramStart"/>
+      <w:r>
+        <w:rPr>
+          <w:lang w:val="en-US"/>
+        </w:rPr>
+        <w:t>:</w:t>
+      </w:r>
+      <w:r>
+        <w:rPr>
+          <w:lang w:val="en-US"/>
+        </w:rPr>
+        <w:t>PWM</w:t>
+      </w:r>
+      <w:proofErr w:type="gramEnd"/>
+    </w:p>
+    <w:p>
+      <w:pPr>
+        <w:rPr>
+          <w:lang w:val="en-US"/>
+        </w:rPr>
+      </w:pPr>
+      <w:r>
+        <w:rPr>
+          <w:lang w:val="en-US"/>
+        </w:rPr>
+        <w:t>Direction: [</w:t>
+      </w:r>
+      <w:r>
+        <w:rPr>
+          <w:lang w:val="en-US"/>
+        </w:rPr>
+        <w:t>Control unit</w:t>
+      </w:r>
+      <w:r>
+        <w:rPr>
+          <w:lang w:val="en-US"/>
+        </w:rPr>
+        <w:t>] -&gt; [Load system]</w:t>
+      </w:r>
+    </w:p>
+    <w:p>
+      <w:pPr>
+        <w:rPr>
+          <w:lang w:val="en-US"/>
+        </w:rPr>
+      </w:pPr>
+      <w:r>
+        <w:rPr>
+          <w:lang w:val="en-US"/>
+        </w:rPr>
+        <w:t>A digital</w:t>
+      </w:r>
+      <w:r>
+        <w:rPr>
+          <w:lang w:val="en-US"/>
+        </w:rPr>
+        <w:t xml:space="preserve"> signal 0</w:t>
+      </w:r>
+      <w:r>
+        <w:rPr>
+          <w:lang w:val="en-US"/>
+        </w:rPr>
+        <w:t>V/</w:t>
+      </w:r>
+      <w:r>
+        <w:rPr>
+          <w:lang w:val="en-US"/>
+        </w:rPr>
+        <w:t xml:space="preserve">5V, which </w:t>
+      </w:r>
+      <w:r>
+        <w:rPr>
+          <w:lang w:val="en-US"/>
+        </w:rPr>
+        <w:t xml:space="preserve">controls the </w:t>
+      </w:r>
+      <w:r>
+        <w:rPr>
+          <w:lang w:val="en-US"/>
+        </w:rPr>
+        <w:t>L</w:t>
+      </w:r>
+      <w:r>
+        <w:rPr>
+          <w:lang w:val="en-US"/>
+        </w:rPr>
+        <w:t>oad system</w:t>
+      </w:r>
+      <w:r>
+        <w:rPr>
+          <w:lang w:val="en-US"/>
+        </w:rPr>
+        <w:t>.</w:t>
+      </w:r>
+    </w:p>
+    <w:p>
+      <w:pPr>
+        <w:pStyle w:val="Overskrift4"/>
+        <w:rPr>
+          <w:lang w:val="en-US"/>
+        </w:rPr>
+      </w:pPr>
+      <w:proofErr w:type="gramStart"/>
+      <w:r>
+        <w:rPr>
+          <w:lang w:val="en-US"/>
+        </w:rPr>
+        <w:t>:Voltage</w:t>
+      </w:r>
+      <w:proofErr w:type="gramEnd"/>
+    </w:p>
+    <w:p>
+      <w:pPr>
+        <w:rPr>
+          <w:lang w:val="en-US"/>
+        </w:rPr>
+      </w:pPr>
+      <w:r>
+        <w:rPr>
+          <w:lang w:val="en-US"/>
+        </w:rPr>
+        <w:t>Direction: [Load system] -&gt; [Control unit]</w:t>
+      </w:r>
+    </w:p>
+    <w:p>
+      <w:pPr>
+        <w:rPr>
+          <w:lang w:val="en-US"/>
+        </w:rPr>
+      </w:pPr>
+      <w:r>
+        <w:rPr>
+          <w:lang w:val="en-US"/>
+        </w:rPr>
+        <w:t xml:space="preserve">An analog signal in the interval 0-5V, which represents the </w:t>
+      </w:r>
+      <w:r>
+        <w:rPr>
+          <w:lang w:val="en-US"/>
+        </w:rPr>
+        <w:t>current in the L</w:t>
+      </w:r>
+      <w:r>
+        <w:rPr>
+          <w:lang w:val="en-US"/>
+        </w:rPr>
+        <w:t>oad system</w:t>
+      </w:r>
+      <w:r>
+        <w:rPr>
+          <w:lang w:val="en-US"/>
+        </w:rPr>
+        <w:t>.</w:t>
+      </w:r>
+    </w:p>
+    <w:p>
+      <w:pPr>
+        <w:rPr>
+          <w:lang w:val="en-US"/>
+        </w:rPr>
+      </w:pPr>
+    </w:p>
+    <w:p>
+      <w:pPr>
+        <w:pStyle w:val="Overskrift3"/>
+        <w:rPr>
+          <w:lang w:val="en-US"/>
+        </w:rPr>
+      </w:pPr>
+      <w:proofErr w:type="gramStart"/>
+      <w:r>
+        <w:rPr>
+          <w:lang w:val="en-US"/>
+        </w:rPr>
+        <w:t>Block ”</w:t>
+      </w:r>
+      <w:proofErr w:type="gramEnd"/>
+      <w:r>
+        <w:rPr>
+          <w:lang w:val="en-US"/>
+        </w:rPr>
+        <w:t>:</w:t>
+      </w:r>
+      <w:r>
+        <w:rPr>
+          <w:lang w:val="en-US"/>
+        </w:rPr>
+        <w:t>Computer</w:t>
+      </w:r>
+      <w:r>
+        <w:rPr>
+          <w:lang w:val="en-US"/>
+        </w:rPr>
+        <w:t>”</w:t>
+      </w:r>
+    </w:p>
+    <w:p>
+      <w:pPr>
+        <w:pStyle w:val="Overskrift4"/>
+        <w:rPr>
+          <w:lang w:val="en-US"/>
+        </w:rPr>
+      </w:pPr>
+      <w:proofErr w:type="gramStart"/>
+      <w:r>
+        <w:rPr>
+          <w:lang w:val="en-US"/>
+        </w:rPr>
+        <w:t>:</w:t>
+      </w:r>
+      <w:r>
+        <w:rPr>
+          <w:lang w:val="en-US"/>
+        </w:rPr>
+        <w:t>UART</w:t>
+      </w:r>
+      <w:proofErr w:type="gramEnd"/>
+    </w:p>
+    <w:p>
+      <w:pPr>
+        <w:rPr>
+          <w:lang w:val="en-US"/>
+        </w:rPr>
+      </w:pPr>
+      <w:r>
+        <w:rPr>
+          <w:lang w:val="en-US"/>
+        </w:rPr>
+        <w:t>Direction: [</w:t>
+      </w:r>
+      <w:r>
+        <w:rPr>
+          <w:lang w:val="en-US"/>
+        </w:rPr>
+        <w:t>Control unit</w:t>
+      </w:r>
+      <w:r>
+        <w:rPr>
+          <w:lang w:val="en-US"/>
+        </w:rPr>
+        <w:t>] -&gt; [</w:t>
+      </w:r>
+      <w:r>
+        <w:rPr>
+          <w:lang w:val="en-US"/>
+        </w:rPr>
+        <w:t>Computer</w:t>
+      </w:r>
+      <w:r>
+        <w:rPr>
+          <w:lang w:val="en-US"/>
+        </w:rPr>
+        <w:t>]</w:t>
+      </w:r>
+    </w:p>
+    <w:p>
+      <w:pPr>
+        <w:rPr>
+          <w:lang w:val="en-US"/>
+        </w:rPr>
+      </w:pPr>
+      <w:r>
+        <w:rPr>
+          <w:lang w:val="en-US"/>
+        </w:rPr>
+        <w:t>UART connection to transmit data from Control unit to Computer</w:t>
+      </w:r>
+      <w:r>
+        <w:rPr>
+          <w:lang w:val="en-US"/>
+        </w:rPr>
+        <w:t>.</w:t>
+      </w:r>
+    </w:p>
+    <w:p>
+      <w:pPr>
+        <w:rPr>
+          <w:lang w:val="en-US"/>
+        </w:rPr>
+      </w:pPr>
+    </w:p>
+    <w:p>
+      <w:pPr>
+        <w:pStyle w:val="Overskrift3"/>
+        <w:rPr>
+          <w:lang w:val="en-US"/>
+        </w:rPr>
+      </w:pPr>
+      <w:proofErr w:type="gramStart"/>
+      <w:r>
+        <w:rPr>
+          <w:lang w:val="en-US"/>
+        </w:rPr>
+        <w:t>Block ”</w:t>
+      </w:r>
+      <w:proofErr w:type="gramEnd"/>
+      <w:r>
+        <w:rPr>
+          <w:lang w:val="en-US"/>
+        </w:rPr>
+        <w:t>:</w:t>
+      </w:r>
+      <w:r>
+        <w:rPr>
+          <w:lang w:val="en-US"/>
+        </w:rPr>
+        <w:t>Control unit</w:t>
+      </w:r>
+      <w:r>
+        <w:rPr>
+          <w:lang w:val="en-US"/>
+        </w:rPr>
+        <w:t>”</w:t>
+      </w:r>
+    </w:p>
+    <w:p>
+      <w:pPr>
+        <w:rPr>
+          <w:lang w:val="en-US"/>
+        </w:rPr>
+      </w:pPr>
     </w:p>
     <w:sectPr>
       <w:pgSz w:w="11906" w:h="16838"/>
@@ -618,6 +1569,72 @@
     <w:qFormat/>
     <w:rsid w:val="004F677A"/>
   </w:style>
+  <w:style w:type="paragraph" w:styleId="Overskrift2">
+    <w:name w:val="heading 2"/>
+    <w:basedOn w:val="Normal"/>
+    <w:next w:val="Normal"/>
+    <w:link w:val="Overskrift2Tegn"/>
+    <w:uiPriority w:val="9"/>
+    <w:unhideWhenUsed/>
+    <w:qFormat/>
+    <w:rsid w:val="008229AD"/>
+    <w:pPr>
+      <w:keepNext/>
+      <w:keepLines/>
+      <w:spacing w:before="40" w:after="0"/>
+      <w:outlineLvl w:val="1"/>
+    </w:pPr>
+    <w:rPr>
+      <w:rFonts w:asciiTheme="majorHAnsi" w:eastAsiaTheme="majorEastAsia" w:hAnsiTheme="majorHAnsi" w:cstheme="majorBidi"/>
+      <w:color w:val="2E74B5" w:themeColor="accent1" w:themeShade="BF"/>
+      <w:sz w:val="26"/>
+      <w:szCs w:val="26"/>
+    </w:rPr>
+  </w:style>
+  <w:style w:type="paragraph" w:styleId="Overskrift3">
+    <w:name w:val="heading 3"/>
+    <w:basedOn w:val="Normal"/>
+    <w:next w:val="Normal"/>
+    <w:link w:val="Overskrift3Tegn"/>
+    <w:uiPriority w:val="9"/>
+    <w:unhideWhenUsed/>
+    <w:qFormat/>
+    <w:rsid w:val="008229AD"/>
+    <w:pPr>
+      <w:keepNext/>
+      <w:keepLines/>
+      <w:spacing w:before="40" w:after="0"/>
+      <w:outlineLvl w:val="2"/>
+    </w:pPr>
+    <w:rPr>
+      <w:rFonts w:asciiTheme="majorHAnsi" w:eastAsiaTheme="majorEastAsia" w:hAnsiTheme="majorHAnsi" w:cstheme="majorBidi"/>
+      <w:color w:val="1F4D78" w:themeColor="accent1" w:themeShade="7F"/>
+      <w:sz w:val="24"/>
+      <w:szCs w:val="24"/>
+    </w:rPr>
+  </w:style>
+  <w:style w:type="paragraph" w:styleId="Overskrift4">
+    <w:name w:val="heading 4"/>
+    <w:basedOn w:val="Normal"/>
+    <w:next w:val="Normal"/>
+    <w:link w:val="Overskrift4Tegn"/>
+    <w:uiPriority w:val="9"/>
+    <w:unhideWhenUsed/>
+    <w:qFormat/>
+    <w:rsid w:val="008229AD"/>
+    <w:pPr>
+      <w:keepNext/>
+      <w:keepLines/>
+      <w:spacing w:before="40" w:after="0"/>
+      <w:outlineLvl w:val="3"/>
+    </w:pPr>
+    <w:rPr>
+      <w:rFonts w:asciiTheme="majorHAnsi" w:eastAsiaTheme="majorEastAsia" w:hAnsiTheme="majorHAnsi" w:cstheme="majorBidi"/>
+      <w:i/>
+      <w:iCs/>
+      <w:color w:val="2E74B5" w:themeColor="accent1" w:themeShade="BF"/>
+    </w:rPr>
+  </w:style>
   <w:style w:type="character" w:default="1" w:styleId="Standardskrifttypeiafsnit">
     <w:name w:val="Default Paragraph Font"/>
     <w:uiPriority w:val="1"/>
@@ -644,6 +1661,45 @@
     <w:uiPriority w:val="99"/>
     <w:semiHidden/>
     <w:unhideWhenUsed/>
+  </w:style>
+  <w:style w:type="character" w:customStyle="1" w:styleId="Overskrift2Tegn">
+    <w:name w:val="Overskrift 2 Tegn"/>
+    <w:basedOn w:val="Standardskrifttypeiafsnit"/>
+    <w:link w:val="Overskrift2"/>
+    <w:uiPriority w:val="9"/>
+    <w:rsid w:val="008229AD"/>
+    <w:rPr>
+      <w:rFonts w:asciiTheme="majorHAnsi" w:eastAsiaTheme="majorEastAsia" w:hAnsiTheme="majorHAnsi" w:cstheme="majorBidi"/>
+      <w:color w:val="2E74B5" w:themeColor="accent1" w:themeShade="BF"/>
+      <w:sz w:val="26"/>
+      <w:szCs w:val="26"/>
+    </w:rPr>
+  </w:style>
+  <w:style w:type="character" w:customStyle="1" w:styleId="Overskrift3Tegn">
+    <w:name w:val="Overskrift 3 Tegn"/>
+    <w:basedOn w:val="Standardskrifttypeiafsnit"/>
+    <w:link w:val="Overskrift3"/>
+    <w:uiPriority w:val="9"/>
+    <w:rsid w:val="008229AD"/>
+    <w:rPr>
+      <w:rFonts w:asciiTheme="majorHAnsi" w:eastAsiaTheme="majorEastAsia" w:hAnsiTheme="majorHAnsi" w:cstheme="majorBidi"/>
+      <w:color w:val="1F4D78" w:themeColor="accent1" w:themeShade="7F"/>
+      <w:sz w:val="24"/>
+      <w:szCs w:val="24"/>
+    </w:rPr>
+  </w:style>
+  <w:style w:type="character" w:customStyle="1" w:styleId="Overskrift4Tegn">
+    <w:name w:val="Overskrift 4 Tegn"/>
+    <w:basedOn w:val="Standardskrifttypeiafsnit"/>
+    <w:link w:val="Overskrift4"/>
+    <w:uiPriority w:val="9"/>
+    <w:rsid w:val="008229AD"/>
+    <w:rPr>
+      <w:rFonts w:asciiTheme="majorHAnsi" w:eastAsiaTheme="majorEastAsia" w:hAnsiTheme="majorHAnsi" w:cstheme="majorBidi"/>
+      <w:i/>
+      <w:iCs/>
+      <w:color w:val="2E74B5" w:themeColor="accent1" w:themeShade="BF"/>
+    </w:rPr>
   </w:style>
 </w:styles>
 </file>

</xml_diff>